<commit_message>
Initio Exercises 10.  Adding aims to all exercise sheets.
</commit_message>
<xml_diff>
--- a/resources/initio_sim/Ex10-InitioSimulator-LogicAndControl.docx
+++ b/resources/initio_sim/Ex10-InitioSimulator-LogicAndControl.docx
@@ -135,7 +135,21 @@
         <w:rPr>
           <w:rFonts w:ascii="Calibri" w:eastAsia="Calibri" w:hAnsi="Calibri" w:cs="Calibri"/>
         </w:rPr>
-        <w:t>.   It assumes familiarity with worksheets 1-9.</w:t>
+        <w:t>.   It assumes familiarity with worksheets 1-</w:t>
+      </w:r>
+      <w:r>
+        <w:rPr>
+          <w:rFonts w:ascii="Calibri" w:eastAsia="Calibri" w:hAnsi="Calibri" w:cs="Calibri"/>
+        </w:rPr>
+        <w:t>10</w:t>
+      </w:r>
+      <w:bookmarkStart w:id="0" w:name="_GoBack"/>
+      <w:bookmarkEnd w:id="0"/>
+      <w:r>
+        <w:rPr>
+          <w:rFonts w:ascii="Calibri" w:eastAsia="Calibri" w:hAnsi="Calibri" w:cs="Calibri"/>
+        </w:rPr>
+        <w:t>.</w:t>
       </w:r>
     </w:p>
     <w:p>
@@ -786,8 +800,6 @@
         </w:rPr>
         <w:t>20</w:t>
       </w:r>
-      <w:bookmarkStart w:id="0" w:name="_GoBack"/>
-      <w:bookmarkEnd w:id="0"/>
     </w:p>
     <w:p>
       <w:pPr>
@@ -1150,7 +1162,14 @@
               <w:rFonts w:ascii="Calibri" w:eastAsia="Calibri" w:hAnsi="Calibri" w:cs="Calibri"/>
               <w:b/>
             </w:rPr>
-            <w:t>Exercises WS9</w:t>
+            <w:t>Exercises WS</w:t>
+          </w:r>
+          <w:r>
+            <w:rPr>
+              <w:rFonts w:ascii="Calibri" w:eastAsia="Calibri" w:hAnsi="Calibri" w:cs="Calibri"/>
+              <w:b/>
+            </w:rPr>
+            <w:t>10</w:t>
           </w:r>
           <w:r>
             <w:rPr>
@@ -1869,6 +1888,48 @@
       </w:tblCellMar>
     </w:tblPr>
   </w:style>
+  <w:style w:type="paragraph" w:styleId="Footer">
+    <w:name w:val="footer"/>
+    <w:basedOn w:val="Normal"/>
+    <w:link w:val="FooterChar"/>
+    <w:uiPriority w:val="99"/>
+    <w:unhideWhenUsed/>
+    <w:rsid w:val="00A443E9"/>
+    <w:pPr>
+      <w:tabs>
+        <w:tab w:val="center" w:pos="4680"/>
+        <w:tab w:val="right" w:pos="9360"/>
+      </w:tabs>
+    </w:pPr>
+  </w:style>
+  <w:style w:type="character" w:customStyle="1" w:styleId="FooterChar">
+    <w:name w:val="Footer Char"/>
+    <w:basedOn w:val="DefaultParagraphFont"/>
+    <w:link w:val="Footer"/>
+    <w:uiPriority w:val="99"/>
+    <w:rsid w:val="00A443E9"/>
+  </w:style>
+  <w:style w:type="paragraph" w:styleId="Header">
+    <w:name w:val="header"/>
+    <w:basedOn w:val="Normal"/>
+    <w:link w:val="HeaderChar"/>
+    <w:uiPriority w:val="99"/>
+    <w:unhideWhenUsed/>
+    <w:rsid w:val="00A443E9"/>
+    <w:pPr>
+      <w:tabs>
+        <w:tab w:val="center" w:pos="4680"/>
+        <w:tab w:val="right" w:pos="9360"/>
+      </w:tabs>
+    </w:pPr>
+  </w:style>
+  <w:style w:type="character" w:customStyle="1" w:styleId="HeaderChar">
+    <w:name w:val="Header Char"/>
+    <w:basedOn w:val="DefaultParagraphFont"/>
+    <w:link w:val="Header"/>
+    <w:uiPriority w:val="99"/>
+    <w:rsid w:val="00A443E9"/>
+  </w:style>
 </w:styles>
 </file>
 

</xml_diff>